<commit_message>
Relatorio restrospectiva do Sprint 03
</commit_message>
<xml_diff>
--- a/academicci_relatorios/Academicci_RRS_RelatorioSprint03.docx
+++ b/academicci_relatorios/Academicci_RRS_RelatorioSprint03.docx
@@ -353,8 +353,6 @@
         </w:rPr>
         <w:t>Criar / Alterar Usuário;</w:t>
       </w:r>
-      <w:bookmarkStart w:id="0" w:name="_GoBack"/>
-      <w:bookmarkEnd w:id="0"/>
     </w:p>
     <w:p>
       <w:pPr>
@@ -391,15 +389,484 @@
           <w:ilvl w:val="0"/>
           <w:numId w:val="5"/>
         </w:numPr>
-        <w:rPr>
-          <w:color w:val="FF0000"/>
-        </w:rPr>
-      </w:pPr>
-      <w:r>
-        <w:rPr>
-          <w:color w:val="FF0000"/>
-        </w:rPr>
+      </w:pPr>
+      <w:r>
         <w:t xml:space="preserve">Atividades Realizadas Durante o Sprint </w:t>
+      </w:r>
+    </w:p>
+    <w:p>
+      <w:pPr>
+        <w:pStyle w:val="PargrafodaLista"/>
+        <w:numPr>
+          <w:ilvl w:val="0"/>
+          <w:numId w:val="6"/>
+        </w:numPr>
+        <w:spacing w:before="120" w:line="360" w:lineRule="auto"/>
+        <w:rPr>
+          <w:rFonts w:cs="Arial"/>
+          <w:lang w:val="pt-BR"/>
+        </w:rPr>
+      </w:pPr>
+      <w:r>
+        <w:rPr>
+          <w:rFonts w:cs="Arial"/>
+          <w:lang w:val="pt-BR"/>
+        </w:rPr>
+        <w:t xml:space="preserve">Modelagem do </w:t>
+      </w:r>
+      <w:r>
+        <w:rPr>
+          <w:rFonts w:cs="Arial"/>
+          <w:lang w:val="pt-BR"/>
+        </w:rPr>
+        <w:t>ban</w:t>
+      </w:r>
+      <w:r>
+        <w:rPr>
+          <w:rFonts w:cs="Arial"/>
+          <w:lang w:val="pt-BR"/>
+        </w:rPr>
+        <w:t>c</w:t>
+      </w:r>
+      <w:r>
+        <w:rPr>
+          <w:rFonts w:cs="Arial"/>
+          <w:lang w:val="pt-BR"/>
+        </w:rPr>
+        <w:t>o de dados</w:t>
+      </w:r>
+      <w:r>
+        <w:rPr>
+          <w:rFonts w:cs="Arial"/>
+          <w:lang w:val="pt-BR"/>
+        </w:rPr>
+        <w:t xml:space="preserve">. </w:t>
+      </w:r>
+    </w:p>
+    <w:p>
+      <w:pPr>
+        <w:pStyle w:val="PargrafodaLista"/>
+        <w:numPr>
+          <w:ilvl w:val="0"/>
+          <w:numId w:val="6"/>
+        </w:numPr>
+        <w:spacing w:before="120" w:line="360" w:lineRule="auto"/>
+        <w:rPr>
+          <w:rFonts w:cs="Arial"/>
+          <w:lang w:val="pt-BR"/>
+        </w:rPr>
+      </w:pPr>
+      <w:r>
+        <w:rPr>
+          <w:rFonts w:cs="Arial"/>
+          <w:lang w:val="pt-BR"/>
+        </w:rPr>
+        <w:t xml:space="preserve">Teste na ferramenta de </w:t>
+      </w:r>
+      <w:proofErr w:type="spellStart"/>
+      <w:r>
+        <w:rPr>
+          <w:rFonts w:cs="Arial"/>
+          <w:lang w:val="pt-BR"/>
+        </w:rPr>
+        <w:t>deploy</w:t>
+      </w:r>
+      <w:proofErr w:type="spellEnd"/>
+      <w:r>
+        <w:rPr>
+          <w:rFonts w:cs="Arial"/>
+          <w:lang w:val="pt-BR"/>
+        </w:rPr>
+        <w:t xml:space="preserve"> e SGBD online, </w:t>
+      </w:r>
+      <w:proofErr w:type="spellStart"/>
+      <w:r>
+        <w:rPr>
+          <w:rFonts w:cs="Arial"/>
+          <w:lang w:val="pt-BR"/>
+        </w:rPr>
+        <w:t>Heroku</w:t>
+      </w:r>
+      <w:proofErr w:type="spellEnd"/>
+      <w:r>
+        <w:rPr>
+          <w:rFonts w:cs="Arial"/>
+          <w:lang w:val="pt-BR"/>
+        </w:rPr>
+        <w:t>.</w:t>
+      </w:r>
+      <w:r>
+        <w:rPr>
+          <w:rFonts w:cs="Arial"/>
+          <w:lang w:val="pt-BR"/>
+        </w:rPr>
+        <w:t xml:space="preserve"> </w:t>
+      </w:r>
+    </w:p>
+    <w:p>
+      <w:pPr>
+        <w:pStyle w:val="PargrafodaLista"/>
+        <w:numPr>
+          <w:ilvl w:val="0"/>
+          <w:numId w:val="6"/>
+        </w:numPr>
+        <w:spacing w:before="120" w:line="360" w:lineRule="auto"/>
+        <w:rPr>
+          <w:rFonts w:cs="Arial"/>
+          <w:lang w:val="pt-BR"/>
+        </w:rPr>
+      </w:pPr>
+      <w:r>
+        <w:rPr>
+          <w:rFonts w:cs="Arial"/>
+          <w:lang w:val="pt-BR"/>
+        </w:rPr>
+        <w:t>C</w:t>
+      </w:r>
+      <w:r>
+        <w:rPr>
+          <w:rFonts w:cs="Arial"/>
+          <w:lang w:val="pt-BR"/>
+        </w:rPr>
+        <w:t xml:space="preserve">ustomização do </w:t>
+      </w:r>
+      <w:r>
+        <w:rPr>
+          <w:rFonts w:cs="Arial"/>
+          <w:lang w:val="pt-BR"/>
+        </w:rPr>
+        <w:t>c</w:t>
+      </w:r>
+      <w:r>
+        <w:rPr>
+          <w:rFonts w:cs="Arial"/>
+          <w:lang w:val="pt-BR"/>
+        </w:rPr>
+        <w:t>ódigo e atualização d</w:t>
+      </w:r>
+      <w:r>
+        <w:rPr>
+          <w:rFonts w:cs="Arial"/>
+          <w:lang w:val="pt-BR"/>
+        </w:rPr>
+        <w:t>o estilo arquitetural do p</w:t>
+      </w:r>
+      <w:r>
+        <w:rPr>
+          <w:rFonts w:cs="Arial"/>
+          <w:lang w:val="pt-BR"/>
+        </w:rPr>
+        <w:t xml:space="preserve">rojeto, </w:t>
+      </w:r>
+    </w:p>
+    <w:p>
+      <w:pPr>
+        <w:pStyle w:val="PargrafodaLista"/>
+        <w:numPr>
+          <w:ilvl w:val="0"/>
+          <w:numId w:val="6"/>
+        </w:numPr>
+        <w:spacing w:before="120" w:line="360" w:lineRule="auto"/>
+        <w:rPr>
+          <w:rFonts w:cs="Arial"/>
+          <w:lang w:val="pt-BR"/>
+        </w:rPr>
+      </w:pPr>
+      <w:r>
+        <w:rPr>
+          <w:rFonts w:cs="Arial"/>
+          <w:lang w:val="pt-BR"/>
+        </w:rPr>
+        <w:t>Desenvolvimento d</w:t>
+      </w:r>
+      <w:r>
+        <w:rPr>
+          <w:rFonts w:cs="Arial"/>
+          <w:lang w:val="pt-BR"/>
+        </w:rPr>
+        <w:t>a funcionalidade de a</w:t>
+      </w:r>
+      <w:r>
+        <w:rPr>
+          <w:rFonts w:cs="Arial"/>
+          <w:lang w:val="pt-BR"/>
+        </w:rPr>
+        <w:t>utenticação de usuári</w:t>
+      </w:r>
+      <w:r>
+        <w:rPr>
+          <w:rFonts w:cs="Arial"/>
+          <w:lang w:val="pt-BR"/>
+        </w:rPr>
+        <w:t>o</w:t>
+      </w:r>
+      <w:r>
+        <w:rPr>
+          <w:rFonts w:cs="Arial"/>
+          <w:lang w:val="pt-BR"/>
+        </w:rPr>
+        <w:t>.</w:t>
+      </w:r>
+      <w:r>
+        <w:rPr>
+          <w:rFonts w:cs="Arial"/>
+          <w:lang w:val="pt-BR"/>
+        </w:rPr>
+        <w:t xml:space="preserve"> </w:t>
+      </w:r>
+    </w:p>
+    <w:p>
+      <w:pPr>
+        <w:pStyle w:val="PargrafodaLista"/>
+        <w:numPr>
+          <w:ilvl w:val="0"/>
+          <w:numId w:val="6"/>
+        </w:numPr>
+        <w:spacing w:before="120" w:line="360" w:lineRule="auto"/>
+        <w:rPr>
+          <w:rFonts w:cs="Arial"/>
+          <w:lang w:val="pt-BR"/>
+        </w:rPr>
+      </w:pPr>
+      <w:r>
+        <w:rPr>
+          <w:rFonts w:cs="Arial"/>
+          <w:lang w:val="pt-BR"/>
+        </w:rPr>
+        <w:t>Desenvolvimento d</w:t>
+      </w:r>
+      <w:r>
+        <w:rPr>
+          <w:rFonts w:cs="Arial"/>
+          <w:lang w:val="pt-BR"/>
+        </w:rPr>
+        <w:t>o front-</w:t>
+      </w:r>
+      <w:proofErr w:type="spellStart"/>
+      <w:r>
+        <w:rPr>
+          <w:rFonts w:cs="Arial"/>
+          <w:lang w:val="pt-BR"/>
+        </w:rPr>
+        <w:t>end</w:t>
+      </w:r>
+      <w:proofErr w:type="spellEnd"/>
+      <w:r>
+        <w:rPr>
+          <w:rFonts w:cs="Arial"/>
+          <w:lang w:val="pt-BR"/>
+        </w:rPr>
+        <w:t xml:space="preserve"> </w:t>
+      </w:r>
+      <w:r>
+        <w:rPr>
+          <w:rFonts w:cs="Arial"/>
+          <w:lang w:val="pt-BR"/>
+        </w:rPr>
+        <w:t>de cadastro e login</w:t>
+      </w:r>
+      <w:r>
+        <w:rPr>
+          <w:rFonts w:cs="Arial"/>
+          <w:lang w:val="pt-BR"/>
+        </w:rPr>
+        <w:t xml:space="preserve">. </w:t>
+      </w:r>
+    </w:p>
+    <w:p>
+      <w:pPr>
+        <w:pStyle w:val="PargrafodaLista"/>
+        <w:numPr>
+          <w:ilvl w:val="0"/>
+          <w:numId w:val="6"/>
+        </w:numPr>
+        <w:spacing w:before="120" w:line="360" w:lineRule="auto"/>
+        <w:rPr>
+          <w:rFonts w:cs="Arial"/>
+          <w:lang w:val="pt-BR"/>
+        </w:rPr>
+      </w:pPr>
+      <w:bookmarkStart w:id="0" w:name="OLE_LINK18"/>
+      <w:bookmarkStart w:id="1" w:name="OLE_LINK19"/>
+      <w:bookmarkStart w:id="2" w:name="OLE_LINK20"/>
+      <w:r>
+        <w:rPr>
+          <w:rFonts w:cs="Arial"/>
+          <w:lang w:val="pt-BR"/>
+        </w:rPr>
+        <w:t>Continuação no a</w:t>
+      </w:r>
+      <w:r>
+        <w:rPr>
+          <w:rFonts w:cs="Arial"/>
+          <w:lang w:val="pt-BR"/>
+        </w:rPr>
+        <w:t xml:space="preserve">prendizado </w:t>
+      </w:r>
+      <w:bookmarkEnd w:id="0"/>
+      <w:bookmarkEnd w:id="1"/>
+      <w:bookmarkEnd w:id="2"/>
+      <w:r>
+        <w:rPr>
+          <w:rFonts w:cs="Arial"/>
+          <w:lang w:val="pt-BR"/>
+        </w:rPr>
+        <w:t>da</w:t>
+      </w:r>
+      <w:r>
+        <w:rPr>
+          <w:rFonts w:cs="Arial"/>
+          <w:lang w:val="pt-BR"/>
+        </w:rPr>
+        <w:t>s</w:t>
+      </w:r>
+      <w:r>
+        <w:rPr>
+          <w:rFonts w:cs="Arial"/>
+          <w:lang w:val="pt-BR"/>
+        </w:rPr>
+        <w:t xml:space="preserve"> linguage</w:t>
+      </w:r>
+      <w:r>
+        <w:rPr>
+          <w:rFonts w:cs="Arial"/>
+          <w:lang w:val="pt-BR"/>
+        </w:rPr>
+        <w:t>ns</w:t>
+      </w:r>
+      <w:r>
+        <w:rPr>
+          <w:rFonts w:cs="Arial"/>
+          <w:lang w:val="pt-BR"/>
+        </w:rPr>
+        <w:t xml:space="preserve"> usadas no projeto (Java e HTML) e </w:t>
+      </w:r>
+      <w:r>
+        <w:rPr>
+          <w:rFonts w:cs="Arial"/>
+          <w:lang w:val="pt-BR"/>
+        </w:rPr>
+        <w:t>CSS</w:t>
+      </w:r>
+      <w:r>
+        <w:rPr>
+          <w:rFonts w:cs="Arial"/>
+          <w:lang w:val="pt-BR"/>
+        </w:rPr>
+        <w:t xml:space="preserve">. </w:t>
+      </w:r>
+    </w:p>
+    <w:p>
+      <w:pPr>
+        <w:pStyle w:val="PargrafodaLista"/>
+        <w:numPr>
+          <w:ilvl w:val="0"/>
+          <w:numId w:val="6"/>
+        </w:numPr>
+        <w:spacing w:before="120" w:line="360" w:lineRule="auto"/>
+        <w:rPr>
+          <w:rFonts w:cs="Arial"/>
+          <w:lang w:val="pt-BR"/>
+        </w:rPr>
+      </w:pPr>
+      <w:r>
+        <w:rPr>
+          <w:rFonts w:cs="Arial"/>
+          <w:lang w:val="pt-BR"/>
+        </w:rPr>
+        <w:t xml:space="preserve">Continuação no aprendizado </w:t>
+      </w:r>
+      <w:r>
+        <w:rPr>
+          <w:rFonts w:cs="Arial"/>
+          <w:lang w:val="pt-BR"/>
+        </w:rPr>
+        <w:t>dos frameworks de desenvolvimento (Front-</w:t>
+      </w:r>
+      <w:proofErr w:type="spellStart"/>
+      <w:r>
+        <w:rPr>
+          <w:rFonts w:cs="Arial"/>
+          <w:lang w:val="pt-BR"/>
+        </w:rPr>
+        <w:t>end</w:t>
+      </w:r>
+      <w:proofErr w:type="spellEnd"/>
+      <w:r>
+        <w:rPr>
+          <w:rFonts w:cs="Arial"/>
+          <w:lang w:val="pt-BR"/>
+        </w:rPr>
+        <w:t>, Back-</w:t>
+      </w:r>
+      <w:proofErr w:type="spellStart"/>
+      <w:r>
+        <w:rPr>
+          <w:rFonts w:cs="Arial"/>
+          <w:lang w:val="pt-BR"/>
+        </w:rPr>
+        <w:t>end</w:t>
+      </w:r>
+      <w:proofErr w:type="spellEnd"/>
+      <w:r>
+        <w:rPr>
+          <w:rFonts w:cs="Arial"/>
+          <w:lang w:val="pt-BR"/>
+        </w:rPr>
+        <w:t xml:space="preserve"> e Banco de Dados).</w:t>
+      </w:r>
+    </w:p>
+    <w:p>
+      <w:pPr>
+        <w:pStyle w:val="PargrafodaLista"/>
+        <w:numPr>
+          <w:ilvl w:val="0"/>
+          <w:numId w:val="6"/>
+        </w:numPr>
+        <w:spacing w:before="120" w:line="360" w:lineRule="auto"/>
+        <w:rPr>
+          <w:rFonts w:cs="Arial"/>
+          <w:lang w:val="pt-BR"/>
+        </w:rPr>
+      </w:pPr>
+      <w:r>
+        <w:rPr>
+          <w:rFonts w:cs="Arial"/>
+          <w:lang w:val="pt-BR"/>
+        </w:rPr>
+        <w:t xml:space="preserve">Adequação </w:t>
+      </w:r>
+      <w:r>
+        <w:rPr>
+          <w:rFonts w:cs="Arial"/>
+          <w:lang w:val="pt-BR"/>
+        </w:rPr>
+        <w:t xml:space="preserve">do código legado para as novas tecnologias escolhidas. </w:t>
+      </w:r>
+    </w:p>
+    <w:p>
+      <w:pPr>
+        <w:rPr>
+          <w:lang w:val="pt-BR"/>
+        </w:rPr>
+      </w:pPr>
+    </w:p>
+    <w:p>
+      <w:pPr>
+        <w:pStyle w:val="Ttulo1"/>
+        <w:numPr>
+          <w:ilvl w:val="0"/>
+          <w:numId w:val="5"/>
+        </w:numPr>
+      </w:pPr>
+      <w:r>
+        <w:t xml:space="preserve">Principais </w:t>
+      </w:r>
+      <w:r>
+        <w:t xml:space="preserve">Dificuldades </w:t>
+      </w:r>
+      <w:r>
+        <w:t>Levantadas</w:t>
       </w:r>
     </w:p>
     <w:p>
@@ -413,17 +880,31 @@
         <w:ind w:left="714" w:hanging="357"/>
         <w:rPr>
           <w:rFonts w:cs="Arial"/>
-          <w:color w:val="FF0000"/>
-          <w:lang w:val="pt-BR"/>
-        </w:rPr>
-      </w:pPr>
-      <w:r>
-        <w:rPr>
-          <w:rFonts w:cs="Arial"/>
-          <w:color w:val="FF0000"/>
-          <w:lang w:val="pt-BR"/>
-        </w:rPr>
-        <w:t xml:space="preserve">Escolha do framework de front-end (Primefaces); </w:t>
+          <w:lang w:val="pt-BR"/>
+        </w:rPr>
+      </w:pPr>
+      <w:bookmarkStart w:id="3" w:name="OLE_LINK16"/>
+      <w:bookmarkStart w:id="4" w:name="OLE_LINK17"/>
+      <w:r>
+        <w:rPr>
+          <w:rFonts w:cs="Arial"/>
+          <w:lang w:val="pt-BR"/>
+        </w:rPr>
+        <w:t>Déficit de conhecimento prático</w:t>
+      </w:r>
+      <w:r>
+        <w:rPr>
+          <w:rFonts w:cs="Arial"/>
+          <w:lang w:val="pt-BR"/>
+        </w:rPr>
+        <w:t>.</w:t>
+      </w:r>
+      <w:r>
+        <w:rPr>
+          <w:rFonts w:cs="Arial"/>
+          <w:lang w:val="pt-BR"/>
+        </w:rPr>
+        <w:t xml:space="preserve"> </w:t>
       </w:r>
     </w:p>
     <w:p>
@@ -437,17 +918,239 @@
         <w:ind w:left="714" w:hanging="357"/>
         <w:rPr>
           <w:rFonts w:cs="Arial"/>
+          <w:lang w:val="pt-BR"/>
+        </w:rPr>
+      </w:pPr>
+      <w:r>
+        <w:rPr>
+          <w:rFonts w:cs="Arial"/>
+          <w:lang w:val="pt-BR"/>
+        </w:rPr>
+        <w:t>Gerenciamento de tempo</w:t>
+      </w:r>
+      <w:r>
+        <w:rPr>
+          <w:rFonts w:cs="Arial"/>
+          <w:lang w:val="pt-BR"/>
+        </w:rPr>
+        <w:t>.</w:t>
+      </w:r>
+      <w:r>
+        <w:rPr>
+          <w:rFonts w:cs="Arial"/>
+          <w:lang w:val="pt-BR"/>
+        </w:rPr>
+        <w:t xml:space="preserve"> </w:t>
+      </w:r>
+    </w:p>
+    <w:p>
+      <w:pPr>
+        <w:pStyle w:val="PargrafodaLista"/>
+        <w:numPr>
+          <w:ilvl w:val="0"/>
+          <w:numId w:val="6"/>
+        </w:numPr>
+        <w:spacing w:before="120" w:line="360" w:lineRule="auto"/>
+        <w:rPr>
+          <w:rFonts w:cs="Arial"/>
+          <w:lang w:val="pt-BR"/>
+        </w:rPr>
+      </w:pPr>
+      <w:r>
+        <w:rPr>
+          <w:rFonts w:cs="Arial"/>
+          <w:lang w:val="pt-BR"/>
+        </w:rPr>
+        <w:t>Dificuldade em começar o desenvolvimento inicial do front-end</w:t>
+      </w:r>
+      <w:r>
+        <w:rPr>
+          <w:rFonts w:cs="Arial"/>
+          <w:lang w:val="pt-BR"/>
+        </w:rPr>
+        <w:t>.</w:t>
+      </w:r>
+    </w:p>
+    <w:p>
+      <w:pPr>
+        <w:pStyle w:val="PargrafodaLista"/>
+        <w:numPr>
+          <w:ilvl w:val="0"/>
+          <w:numId w:val="6"/>
+        </w:numPr>
+        <w:spacing w:before="120" w:line="360" w:lineRule="auto"/>
+        <w:rPr>
+          <w:rFonts w:cs="Arial"/>
+          <w:lang w:val="pt-BR"/>
+        </w:rPr>
+      </w:pPr>
+      <w:r>
+        <w:rPr>
+          <w:rFonts w:cs="Arial"/>
+          <w:lang w:val="pt-BR"/>
+        </w:rPr>
+        <w:t xml:space="preserve">Aprendizado </w:t>
+      </w:r>
+      <w:r>
+        <w:rPr>
+          <w:rFonts w:cs="Arial"/>
+          <w:lang w:val="pt-BR"/>
+        </w:rPr>
+        <w:t>do framework front-</w:t>
+      </w:r>
+      <w:proofErr w:type="spellStart"/>
+      <w:r>
+        <w:rPr>
+          <w:rFonts w:cs="Arial"/>
+          <w:lang w:val="pt-BR"/>
+        </w:rPr>
+        <w:t>end</w:t>
+      </w:r>
+      <w:proofErr w:type="spellEnd"/>
+      <w:r>
+        <w:rPr>
+          <w:rFonts w:cs="Arial"/>
+          <w:lang w:val="pt-BR"/>
+        </w:rPr>
+        <w:t>: necessidade de mais estudo.</w:t>
+      </w:r>
+    </w:p>
+    <w:p>
+      <w:pPr>
+        <w:pStyle w:val="PargrafodaLista"/>
+        <w:numPr>
+          <w:ilvl w:val="0"/>
+          <w:numId w:val="6"/>
+        </w:numPr>
+        <w:spacing w:before="120" w:line="360" w:lineRule="auto"/>
+        <w:rPr>
+          <w:rFonts w:cs="Arial"/>
+          <w:lang w:val="pt-BR"/>
+        </w:rPr>
+      </w:pPr>
+      <w:r>
+        <w:rPr>
+          <w:rFonts w:cs="Arial"/>
+          <w:lang w:val="pt-BR"/>
+        </w:rPr>
+        <w:t>Atendimento aos prazos</w:t>
+      </w:r>
+      <w:r>
+        <w:rPr>
+          <w:rFonts w:cs="Arial"/>
+          <w:lang w:val="pt-BR"/>
+        </w:rPr>
+        <w:t>.</w:t>
+      </w:r>
+    </w:p>
+    <w:p>
+      <w:pPr>
+        <w:pStyle w:val="PargrafodaLista"/>
+        <w:numPr>
+          <w:ilvl w:val="0"/>
+          <w:numId w:val="6"/>
+        </w:numPr>
+        <w:spacing w:before="120" w:line="360" w:lineRule="auto"/>
+        <w:rPr>
+          <w:rFonts w:cs="Arial"/>
+          <w:lang w:val="pt-BR"/>
+        </w:rPr>
+      </w:pPr>
+      <w:r>
+        <w:rPr>
+          <w:rFonts w:cs="Arial"/>
+          <w:lang w:val="pt-BR"/>
+        </w:rPr>
+        <w:t xml:space="preserve">Problemas </w:t>
+      </w:r>
+      <w:r>
+        <w:rPr>
+          <w:rFonts w:cs="Arial"/>
+          <w:lang w:val="pt-BR"/>
+        </w:rPr>
+        <w:t>técnicos com material de integrantes da equipe</w:t>
+      </w:r>
+      <w:r>
+        <w:rPr>
+          <w:rFonts w:cs="Arial"/>
+          <w:lang w:val="pt-BR"/>
+        </w:rPr>
+        <w:t>.</w:t>
+      </w:r>
+    </w:p>
+    <w:p>
+      <w:pPr>
+        <w:pStyle w:val="PargrafodaLista"/>
+        <w:numPr>
+          <w:ilvl w:val="0"/>
+          <w:numId w:val="6"/>
+        </w:numPr>
+        <w:spacing w:before="120" w:line="360" w:lineRule="auto"/>
+        <w:rPr>
+          <w:rFonts w:cs="Arial"/>
+          <w:lang w:val="pt-BR"/>
+        </w:rPr>
+      </w:pPr>
+      <w:r>
+        <w:rPr>
+          <w:rFonts w:cs="Arial"/>
+          <w:lang w:val="pt-BR"/>
+        </w:rPr>
+        <w:t xml:space="preserve">Adaptação do projeto aos frameworks </w:t>
+      </w:r>
+      <w:proofErr w:type="spellStart"/>
+      <w:r>
+        <w:rPr>
+          <w:rFonts w:cs="Arial"/>
+          <w:lang w:val="pt-BR"/>
+        </w:rPr>
+        <w:t>Hibernate</w:t>
+      </w:r>
+      <w:proofErr w:type="spellEnd"/>
+      <w:r>
+        <w:rPr>
+          <w:rFonts w:cs="Arial"/>
+          <w:lang w:val="pt-BR"/>
+        </w:rPr>
+        <w:t xml:space="preserve"> e JSF</w:t>
+      </w:r>
+      <w:r>
+        <w:rPr>
+          <w:rFonts w:cs="Arial"/>
+          <w:lang w:val="pt-BR"/>
+        </w:rPr>
+        <w:t>.</w:t>
+      </w:r>
+    </w:p>
+    <w:bookmarkEnd w:id="3"/>
+    <w:bookmarkEnd w:id="4"/>
+    <w:p>
+      <w:pPr>
+        <w:rPr>
           <w:color w:val="FF0000"/>
           <w:lang w:val="pt-BR"/>
         </w:rPr>
       </w:pPr>
-      <w:r>
-        <w:rPr>
-          <w:rFonts w:cs="Arial"/>
+    </w:p>
+    <w:p>
+      <w:pPr>
+        <w:rPr>
           <w:color w:val="FF0000"/>
           <w:lang w:val="pt-BR"/>
         </w:rPr>
-        <w:t>Escolha do framework de back-end (JSF);</w:t>
+      </w:pPr>
+    </w:p>
+    <w:p>
+      <w:pPr>
+        <w:pStyle w:val="Ttulo1"/>
+        <w:numPr>
+          <w:ilvl w:val="0"/>
+          <w:numId w:val="5"/>
+        </w:numPr>
+      </w:pPr>
+      <w:r>
+        <w:lastRenderedPageBreak/>
+        <w:t>Melhorias Alcançadas</w:t>
       </w:r>
     </w:p>
     <w:p>
@@ -458,20 +1161,183 @@
           <w:numId w:val="6"/>
         </w:numPr>
         <w:spacing w:before="120" w:line="360" w:lineRule="auto"/>
-        <w:ind w:left="714" w:hanging="357"/>
-        <w:rPr>
-          <w:rFonts w:cs="Arial"/>
+        <w:rPr>
+          <w:rFonts w:cs="Arial"/>
+          <w:lang w:val="pt-BR"/>
+        </w:rPr>
+      </w:pPr>
+      <w:r>
+        <w:rPr>
+          <w:rFonts w:cs="Arial"/>
+          <w:lang w:val="pt-BR"/>
+        </w:rPr>
+        <w:t xml:space="preserve">Conhecimento </w:t>
+      </w:r>
+      <w:r>
+        <w:rPr>
+          <w:rFonts w:cs="Arial"/>
+          <w:lang w:val="pt-BR"/>
+        </w:rPr>
+        <w:t>prático</w:t>
+      </w:r>
+      <w:r>
+        <w:rPr>
+          <w:rFonts w:cs="Arial"/>
+          <w:lang w:val="pt-BR"/>
+        </w:rPr>
+        <w:t xml:space="preserve"> sobre </w:t>
+      </w:r>
+      <w:r>
+        <w:rPr>
+          <w:rFonts w:cs="Arial"/>
+          <w:lang w:val="pt-BR"/>
+        </w:rPr>
+        <w:t>controle de versão</w:t>
+      </w:r>
+      <w:r>
+        <w:rPr>
+          <w:rFonts w:cs="Arial"/>
+          <w:lang w:val="pt-BR"/>
+        </w:rPr>
+        <w:t xml:space="preserve"> e SGBD</w:t>
+      </w:r>
+      <w:r>
+        <w:rPr>
+          <w:rFonts w:cs="Arial"/>
+          <w:lang w:val="pt-BR"/>
+        </w:rPr>
+        <w:t xml:space="preserve"> por alguns integrantes. </w:t>
+      </w:r>
+    </w:p>
+    <w:p>
+      <w:pPr>
+        <w:pStyle w:val="PargrafodaLista"/>
+        <w:numPr>
+          <w:ilvl w:val="0"/>
+          <w:numId w:val="6"/>
+        </w:numPr>
+        <w:spacing w:before="120" w:line="360" w:lineRule="auto"/>
+        <w:rPr>
+          <w:rFonts w:cs="Arial"/>
+          <w:lang w:val="pt-BR"/>
+        </w:rPr>
+      </w:pPr>
+      <w:r>
+        <w:rPr>
+          <w:rFonts w:cs="Arial"/>
+          <w:lang w:val="pt-BR"/>
+        </w:rPr>
+        <w:t xml:space="preserve">Distribuição das atividades </w:t>
+      </w:r>
+      <w:r>
+        <w:rPr>
+          <w:rFonts w:cs="Arial"/>
+          <w:lang w:val="pt-BR"/>
+        </w:rPr>
+        <w:t>a serem realizadas.</w:t>
+      </w:r>
+    </w:p>
+    <w:p>
+      <w:pPr>
+        <w:pStyle w:val="PargrafodaLista"/>
+        <w:numPr>
+          <w:ilvl w:val="0"/>
+          <w:numId w:val="6"/>
+        </w:numPr>
+        <w:spacing w:before="120" w:line="360" w:lineRule="auto"/>
+        <w:rPr>
+          <w:rFonts w:cs="Arial"/>
+          <w:lang w:val="pt-BR"/>
+        </w:rPr>
+      </w:pPr>
+      <w:r>
+        <w:rPr>
+          <w:rFonts w:cs="Arial"/>
+          <w:lang w:val="pt-BR"/>
+        </w:rPr>
+        <w:t>Parte da equipe já está conseguindo consolidar o conhecimento aprendido, de forma prática.</w:t>
+      </w:r>
+      <w:r>
+        <w:rPr>
+          <w:rFonts w:cs="Arial"/>
+          <w:lang w:val="pt-BR"/>
+        </w:rPr>
+        <w:t xml:space="preserve"> </w:t>
+      </w:r>
+    </w:p>
+    <w:p>
+      <w:pPr>
+        <w:pStyle w:val="PargrafodaLista"/>
+        <w:numPr>
+          <w:ilvl w:val="0"/>
+          <w:numId w:val="6"/>
+        </w:numPr>
+        <w:spacing w:before="120" w:line="360" w:lineRule="auto"/>
+        <w:rPr>
+          <w:rFonts w:cs="Arial"/>
+          <w:lang w:val="pt-BR"/>
+        </w:rPr>
+      </w:pPr>
+      <w:r>
+        <w:rPr>
+          <w:rFonts w:cs="Arial"/>
+          <w:lang w:val="pt-BR"/>
+        </w:rPr>
+        <w:t>Melhoria na capacidade de programação</w:t>
+      </w:r>
+      <w:r>
+        <w:rPr>
+          <w:rFonts w:cs="Arial"/>
+          <w:lang w:val="pt-BR"/>
+        </w:rPr>
+        <w:t xml:space="preserve"> de alguns integrantes</w:t>
+      </w:r>
+    </w:p>
+    <w:p>
+      <w:pPr>
+        <w:pStyle w:val="PargrafodaLista"/>
+        <w:numPr>
+          <w:ilvl w:val="0"/>
+          <w:numId w:val="6"/>
+        </w:numPr>
+        <w:spacing w:before="120" w:line="360" w:lineRule="auto"/>
+        <w:rPr>
+          <w:rFonts w:cs="Arial"/>
+          <w:lang w:val="pt-BR"/>
+        </w:rPr>
+      </w:pPr>
+      <w:r>
+        <w:rPr>
+          <w:rFonts w:cs="Arial"/>
+          <w:lang w:val="pt-BR"/>
+        </w:rPr>
+        <w:t>Comunicação.</w:t>
+      </w:r>
+    </w:p>
+    <w:p>
+      <w:pPr>
+        <w:rPr>
           <w:color w:val="FF0000"/>
           <w:lang w:val="pt-BR"/>
         </w:rPr>
       </w:pPr>
-      <w:r>
-        <w:rPr>
-          <w:rFonts w:cs="Arial"/>
-          <w:color w:val="FF0000"/>
-          <w:lang w:val="pt-BR"/>
-        </w:rPr>
-        <w:t xml:space="preserve">Estudo dos frameworks escolhidos; </w:t>
+    </w:p>
+    <w:p>
+      <w:pPr>
+        <w:pStyle w:val="Ttulo1"/>
+        <w:numPr>
+          <w:ilvl w:val="0"/>
+          <w:numId w:val="5"/>
+        </w:numPr>
+      </w:pPr>
+      <w:r>
+        <w:t>M</w:t>
+      </w:r>
+      <w:r>
+        <w:t>elhor</w:t>
+      </w:r>
+      <w:r>
+        <w:t>ias Futuras</w:t>
       </w:r>
     </w:p>
     <w:p>
@@ -482,20 +1348,31 @@
           <w:numId w:val="6"/>
         </w:numPr>
         <w:spacing w:before="120" w:line="360" w:lineRule="auto"/>
-        <w:ind w:left="714" w:hanging="357"/>
-        <w:rPr>
-          <w:rFonts w:cs="Arial"/>
-          <w:color w:val="FF0000"/>
-          <w:lang w:val="pt-BR"/>
-        </w:rPr>
-      </w:pPr>
-      <w:r>
-        <w:rPr>
-          <w:rFonts w:cs="Arial"/>
-          <w:color w:val="FF0000"/>
-          <w:lang w:val="pt-BR"/>
-        </w:rPr>
-        <w:t xml:space="preserve">Análise e Refinamento das funcionalidades do sistema; </w:t>
+        <w:rPr>
+          <w:rFonts w:cs="Arial"/>
+          <w:lang w:val="pt-BR"/>
+        </w:rPr>
+      </w:pPr>
+      <w:r>
+        <w:rPr>
+          <w:rFonts w:cs="Arial"/>
+          <w:lang w:val="pt-BR"/>
+        </w:rPr>
+        <w:t>Aquisição de habilidades de p</w:t>
+      </w:r>
+      <w:r>
+        <w:rPr>
+          <w:rFonts w:cs="Arial"/>
+          <w:lang w:val="pt-BR"/>
+        </w:rPr>
+        <w:t>rogramação</w:t>
+      </w:r>
+      <w:r>
+        <w:rPr>
+          <w:rFonts w:cs="Arial"/>
+          <w:lang w:val="pt-BR"/>
+        </w:rPr>
+        <w:t>.</w:t>
       </w:r>
     </w:p>
     <w:p>
@@ -506,38 +1383,17 @@
           <w:numId w:val="6"/>
         </w:numPr>
         <w:spacing w:before="120" w:line="360" w:lineRule="auto"/>
-        <w:ind w:left="714" w:hanging="357"/>
-        <w:rPr>
-          <w:rFonts w:cs="Arial"/>
-          <w:color w:val="FF0000"/>
-          <w:lang w:val="pt-BR"/>
-        </w:rPr>
-      </w:pPr>
-      <w:r>
-        <w:rPr>
-          <w:rFonts w:cs="Arial"/>
-          <w:color w:val="FF0000"/>
-          <w:lang w:val="pt-BR"/>
-        </w:rPr>
-        <w:t xml:space="preserve">Treinamento da equipe em HTML, CSS, Java, Scrum e </w:t>
-      </w:r>
-      <w:proofErr w:type="spellStart"/>
-      <w:r>
-        <w:rPr>
-          <w:rFonts w:cs="Arial"/>
-          <w:color w:val="FF0000"/>
-          <w:lang w:val="pt-BR"/>
-        </w:rPr>
-        <w:t>Git</w:t>
-      </w:r>
-      <w:proofErr w:type="spellEnd"/>
-      <w:r>
-        <w:rPr>
-          <w:rFonts w:cs="Arial"/>
-          <w:color w:val="FF0000"/>
-          <w:lang w:val="pt-BR"/>
-        </w:rPr>
-        <w:t xml:space="preserve">; </w:t>
+        <w:rPr>
+          <w:rFonts w:cs="Arial"/>
+          <w:lang w:val="pt-BR"/>
+        </w:rPr>
+      </w:pPr>
+      <w:r>
+        <w:rPr>
+          <w:rFonts w:cs="Arial"/>
+          <w:lang w:val="pt-BR"/>
+        </w:rPr>
+        <w:t>Gerenciamento do tempo da equipe.</w:t>
       </w:r>
     </w:p>
     <w:p>
@@ -548,20 +1404,31 @@
           <w:numId w:val="6"/>
         </w:numPr>
         <w:spacing w:before="120" w:line="360" w:lineRule="auto"/>
-        <w:ind w:left="714" w:hanging="357"/>
-        <w:rPr>
-          <w:rFonts w:cs="Arial"/>
-          <w:color w:val="FF0000"/>
-          <w:lang w:val="pt-BR"/>
-        </w:rPr>
-      </w:pPr>
-      <w:r>
-        <w:rPr>
-          <w:rFonts w:cs="Arial"/>
-          <w:color w:val="FF0000"/>
-          <w:lang w:val="pt-BR"/>
-        </w:rPr>
-        <w:t xml:space="preserve">Início do processo de adequação do projeto aos frameworks escolhidos; </w:t>
+        <w:rPr>
+          <w:rFonts w:cs="Arial"/>
+          <w:lang w:val="pt-BR"/>
+        </w:rPr>
+      </w:pPr>
+      <w:r>
+        <w:rPr>
+          <w:rFonts w:cs="Arial"/>
+          <w:lang w:val="pt-BR"/>
+        </w:rPr>
+        <w:t>Mais foco da equipe em sala de aula</w:t>
+      </w:r>
+      <w:r>
+        <w:rPr>
+          <w:rFonts w:cs="Arial"/>
+          <w:lang w:val="pt-BR"/>
+        </w:rPr>
+        <w:t>.</w:t>
+      </w:r>
+      <w:r>
+        <w:rPr>
+          <w:rFonts w:cs="Arial"/>
+          <w:lang w:val="pt-BR"/>
+        </w:rPr>
+        <w:t xml:space="preserve"> </w:t>
       </w:r>
     </w:p>
     <w:p>
@@ -572,20 +1439,45 @@
           <w:numId w:val="6"/>
         </w:numPr>
         <w:spacing w:before="120" w:line="360" w:lineRule="auto"/>
-        <w:ind w:left="714" w:hanging="357"/>
-        <w:rPr>
-          <w:rFonts w:cs="Arial"/>
-          <w:color w:val="FF0000"/>
-          <w:lang w:val="pt-BR"/>
-        </w:rPr>
-      </w:pPr>
-      <w:r>
-        <w:rPr>
-          <w:rFonts w:cs="Arial"/>
-          <w:color w:val="FF0000"/>
-          <w:lang w:val="pt-BR"/>
-        </w:rPr>
-        <w:t xml:space="preserve">Reestruturação do repositório do sistema; </w:t>
+        <w:rPr>
+          <w:rFonts w:cs="Arial"/>
+          <w:lang w:val="pt-BR"/>
+        </w:rPr>
+      </w:pPr>
+      <w:r>
+        <w:rPr>
+          <w:rFonts w:cs="Arial"/>
+          <w:lang w:val="pt-BR"/>
+        </w:rPr>
+        <w:t>Cumprimento dos prazos</w:t>
+      </w:r>
+      <w:r>
+        <w:rPr>
+          <w:rFonts w:cs="Arial"/>
+          <w:lang w:val="pt-BR"/>
+        </w:rPr>
+        <w:t xml:space="preserve"> das atividades propostas durante </w:t>
+      </w:r>
+      <w:r>
+        <w:rPr>
+          <w:rFonts w:cs="Arial"/>
+          <w:lang w:val="pt-BR"/>
+        </w:rPr>
+        <w:t>o</w:t>
+      </w:r>
+      <w:r>
+        <w:rPr>
+          <w:rFonts w:cs="Arial"/>
+          <w:lang w:val="pt-BR"/>
+        </w:rPr>
+        <w:t xml:space="preserve"> sprint </w:t>
+      </w:r>
+      <w:r>
+        <w:rPr>
+          <w:rFonts w:cs="Arial"/>
+          <w:lang w:val="pt-BR"/>
+        </w:rPr>
+        <w:t>para não comprometer sua duração.</w:t>
       </w:r>
     </w:p>
     <w:p>
@@ -596,762 +1488,47 @@
           <w:numId w:val="6"/>
         </w:numPr>
         <w:spacing w:before="120" w:line="360" w:lineRule="auto"/>
-        <w:ind w:left="714" w:hanging="357"/>
-        <w:rPr>
-          <w:rFonts w:cs="Arial"/>
-          <w:color w:val="FF0000"/>
-          <w:lang w:val="pt-BR"/>
-        </w:rPr>
-      </w:pPr>
-      <w:r>
-        <w:rPr>
-          <w:rFonts w:cs="Arial"/>
-          <w:color w:val="FF0000"/>
-          <w:lang w:val="pt-BR"/>
-        </w:rPr>
-        <w:t>Organização da gerência do projeto e aspectos relacionados</w:t>
-      </w:r>
-      <w:r>
-        <w:rPr>
-          <w:rFonts w:cs="Arial"/>
-          <w:color w:val="FF0000"/>
-          <w:lang w:val="pt-BR"/>
-        </w:rPr>
-        <w:t>:</w:t>
-      </w:r>
-      <w:r>
-        <w:rPr>
-          <w:rFonts w:cs="Arial"/>
-          <w:color w:val="FF0000"/>
-          <w:lang w:val="pt-BR"/>
-        </w:rPr>
-        <w:t xml:space="preserve"> como organização do trabalho e troca de ferramentas de gestão</w:t>
-      </w:r>
-      <w:r>
-        <w:rPr>
-          <w:rFonts w:cs="Arial"/>
-          <w:color w:val="FF0000"/>
+        <w:rPr>
+          <w:rFonts w:cs="Arial"/>
+          <w:lang w:val="pt-BR"/>
+        </w:rPr>
+      </w:pPr>
+      <w:r>
+        <w:rPr>
+          <w:rFonts w:cs="Arial"/>
+          <w:lang w:val="pt-BR"/>
+        </w:rPr>
+        <w:t xml:space="preserve">Melhorar a comunicação entre os membros da equipe </w:t>
+      </w:r>
+      <w:r>
+        <w:rPr>
+          <w:rFonts w:cs="Arial"/>
+          <w:lang w:val="pt-BR"/>
+        </w:rPr>
+        <w:t>de F</w:t>
+      </w:r>
+      <w:bookmarkStart w:id="5" w:name="_GoBack"/>
+      <w:bookmarkEnd w:id="5"/>
+      <w:r>
+        <w:rPr>
+          <w:rFonts w:cs="Arial"/>
+          <w:lang w:val="pt-BR"/>
+        </w:rPr>
+        <w:t>r</w:t>
+      </w:r>
+      <w:r>
+        <w:rPr>
+          <w:rFonts w:cs="Arial"/>
+          <w:lang w:val="pt-BR"/>
+        </w:rPr>
+        <w:t>ont-end</w:t>
+      </w:r>
+      <w:r>
+        <w:rPr>
+          <w:rFonts w:cs="Arial"/>
           <w:lang w:val="pt-BR"/>
         </w:rPr>
         <w:t>.</w:t>
-      </w:r>
-      <w:r>
-        <w:rPr>
-          <w:rFonts w:cs="Arial"/>
-          <w:color w:val="FF0000"/>
-          <w:lang w:val="pt-BR"/>
-        </w:rPr>
-        <w:t xml:space="preserve"> </w:t>
-      </w:r>
-    </w:p>
-    <w:p>
-      <w:pPr>
-        <w:rPr>
-          <w:color w:val="FF0000"/>
-          <w:lang w:val="pt-BR"/>
-        </w:rPr>
-      </w:pPr>
-    </w:p>
-    <w:p>
-      <w:pPr>
-        <w:pStyle w:val="Ttulo1"/>
-        <w:numPr>
-          <w:ilvl w:val="0"/>
-          <w:numId w:val="5"/>
-        </w:numPr>
-        <w:rPr>
-          <w:color w:val="FF0000"/>
-        </w:rPr>
-      </w:pPr>
-      <w:r>
-        <w:rPr>
-          <w:color w:val="FF0000"/>
-        </w:rPr>
-        <w:t xml:space="preserve">Principais </w:t>
-      </w:r>
-      <w:r>
-        <w:rPr>
-          <w:color w:val="FF0000"/>
-        </w:rPr>
-        <w:t xml:space="preserve">Dificuldades </w:t>
-      </w:r>
-      <w:r>
-        <w:rPr>
-          <w:color w:val="FF0000"/>
-        </w:rPr>
-        <w:t>Levantadas</w:t>
-      </w:r>
-    </w:p>
-    <w:p>
-      <w:pPr>
-        <w:pStyle w:val="PargrafodaLista"/>
-        <w:numPr>
-          <w:ilvl w:val="0"/>
-          <w:numId w:val="6"/>
-        </w:numPr>
-        <w:spacing w:before="120" w:line="360" w:lineRule="auto"/>
-        <w:ind w:left="714" w:hanging="357"/>
-        <w:rPr>
-          <w:rFonts w:cs="Arial"/>
-          <w:color w:val="FF0000"/>
-          <w:lang w:val="pt-BR"/>
-        </w:rPr>
-      </w:pPr>
-      <w:r>
-        <w:rPr>
-          <w:rFonts w:cs="Arial"/>
-          <w:color w:val="FF0000"/>
-          <w:lang w:val="pt-BR"/>
-        </w:rPr>
-        <w:t>Documentação dos frameworks está em língua inglesa e a equipe não possui domínio dessa língua estrangeira;</w:t>
-      </w:r>
-    </w:p>
-    <w:p>
-      <w:pPr>
-        <w:pStyle w:val="PargrafodaLista"/>
-        <w:numPr>
-          <w:ilvl w:val="0"/>
-          <w:numId w:val="6"/>
-        </w:numPr>
-        <w:spacing w:before="120" w:line="360" w:lineRule="auto"/>
-        <w:ind w:left="714" w:hanging="357"/>
-        <w:rPr>
-          <w:rFonts w:cs="Arial"/>
-          <w:color w:val="FF0000"/>
-          <w:lang w:val="pt-BR"/>
-        </w:rPr>
-      </w:pPr>
-      <w:r>
-        <w:rPr>
-          <w:rFonts w:cs="Arial"/>
-          <w:color w:val="FF0000"/>
-          <w:lang w:val="pt-BR"/>
-        </w:rPr>
-        <w:t>Tempo muito reduzido ou inexistente para alguns integrantes da equipe trabalharem no projeto fora da sala de aula;</w:t>
-      </w:r>
-    </w:p>
-    <w:p>
-      <w:pPr>
-        <w:pStyle w:val="PargrafodaLista"/>
-        <w:numPr>
-          <w:ilvl w:val="0"/>
-          <w:numId w:val="6"/>
-        </w:numPr>
-        <w:spacing w:before="120" w:line="360" w:lineRule="auto"/>
-        <w:ind w:left="714" w:hanging="357"/>
-        <w:rPr>
-          <w:rFonts w:cs="Arial"/>
-          <w:color w:val="FF0000"/>
-          <w:lang w:val="pt-BR"/>
-        </w:rPr>
-      </w:pPr>
-      <w:r>
-        <w:rPr>
-          <w:rFonts w:cs="Arial"/>
-          <w:color w:val="FF0000"/>
-          <w:lang w:val="pt-BR"/>
-        </w:rPr>
-        <w:t>Dificuldade para assimilação do conteúdo por parte de alguns integrantes;</w:t>
-      </w:r>
-    </w:p>
-    <w:p>
-      <w:pPr>
-        <w:pStyle w:val="PargrafodaLista"/>
-        <w:numPr>
-          <w:ilvl w:val="0"/>
-          <w:numId w:val="6"/>
-        </w:numPr>
-        <w:spacing w:before="120" w:line="360" w:lineRule="auto"/>
-        <w:ind w:left="714" w:hanging="357"/>
-        <w:rPr>
-          <w:rFonts w:cs="Arial"/>
-          <w:color w:val="FF0000"/>
-          <w:lang w:val="pt-BR"/>
-        </w:rPr>
-      </w:pPr>
-      <w:r>
-        <w:rPr>
-          <w:rFonts w:cs="Arial"/>
-          <w:color w:val="FF0000"/>
-          <w:lang w:val="pt-BR"/>
-        </w:rPr>
-        <w:t>Dificuldade na aquisição do conhecimento em programação;</w:t>
-      </w:r>
-    </w:p>
-    <w:p>
-      <w:pPr>
-        <w:pStyle w:val="PargrafodaLista"/>
-        <w:numPr>
-          <w:ilvl w:val="0"/>
-          <w:numId w:val="6"/>
-        </w:numPr>
-        <w:spacing w:before="120" w:line="360" w:lineRule="auto"/>
-        <w:ind w:left="714" w:hanging="357"/>
-        <w:rPr>
-          <w:rFonts w:cs="Arial"/>
-          <w:color w:val="FF0000"/>
-          <w:lang w:val="pt-BR"/>
-        </w:rPr>
-      </w:pPr>
-      <w:r>
-        <w:rPr>
-          <w:rFonts w:cs="Arial"/>
-          <w:color w:val="FF0000"/>
-          <w:lang w:val="pt-BR"/>
-        </w:rPr>
-        <w:t>Dificuldade no entendimento do Framework Front-</w:t>
-      </w:r>
-      <w:r>
-        <w:rPr>
-          <w:rFonts w:cs="Arial"/>
-          <w:color w:val="FF0000"/>
-          <w:lang w:val="pt-BR"/>
-        </w:rPr>
-        <w:t>e</w:t>
-      </w:r>
-      <w:r>
-        <w:rPr>
-          <w:rFonts w:cs="Arial"/>
-          <w:color w:val="FF0000"/>
-          <w:lang w:val="pt-BR"/>
-        </w:rPr>
-        <w:t xml:space="preserve">nd por ser novo para a equipe </w:t>
-      </w:r>
-    </w:p>
-    <w:p>
-      <w:pPr>
-        <w:rPr>
-          <w:color w:val="FF0000"/>
-          <w:lang w:val="pt-BR"/>
-        </w:rPr>
-      </w:pPr>
-    </w:p>
-    <w:p>
-      <w:pPr>
-        <w:rPr>
-          <w:color w:val="FF0000"/>
-          <w:lang w:val="pt-BR"/>
-        </w:rPr>
-      </w:pPr>
-    </w:p>
-    <w:p>
-      <w:pPr>
-        <w:rPr>
-          <w:color w:val="FF0000"/>
-          <w:lang w:val="pt-BR"/>
-        </w:rPr>
-      </w:pPr>
-    </w:p>
-    <w:p>
-      <w:pPr>
-        <w:pStyle w:val="Ttulo1"/>
-        <w:numPr>
-          <w:ilvl w:val="0"/>
-          <w:numId w:val="5"/>
-        </w:numPr>
-        <w:rPr>
-          <w:color w:val="FF0000"/>
-        </w:rPr>
-      </w:pPr>
-      <w:r>
-        <w:rPr>
-          <w:color w:val="FF0000"/>
-        </w:rPr>
-        <w:t>Melhorias Alcançadas</w:t>
-      </w:r>
-    </w:p>
-    <w:p>
-      <w:pPr>
-        <w:pStyle w:val="PargrafodaLista"/>
-        <w:numPr>
-          <w:ilvl w:val="0"/>
-          <w:numId w:val="6"/>
-        </w:numPr>
-        <w:spacing w:before="120" w:line="360" w:lineRule="auto"/>
-        <w:ind w:left="714" w:hanging="357"/>
-        <w:rPr>
-          <w:rFonts w:cs="Arial"/>
-          <w:color w:val="FF0000"/>
-          <w:lang w:val="pt-BR"/>
-        </w:rPr>
-      </w:pPr>
-      <w:r>
-        <w:rPr>
-          <w:rFonts w:cs="Arial"/>
-          <w:color w:val="FF0000"/>
-          <w:lang w:val="pt-BR"/>
-        </w:rPr>
-        <w:t>Melhor entendimento do projeto</w:t>
-      </w:r>
-      <w:r>
-        <w:rPr>
-          <w:rFonts w:cs="Arial"/>
-          <w:color w:val="FF0000"/>
-          <w:lang w:val="pt-BR"/>
-        </w:rPr>
-        <w:t>;</w:t>
-      </w:r>
-    </w:p>
-    <w:p>
-      <w:pPr>
-        <w:pStyle w:val="PargrafodaLista"/>
-        <w:numPr>
-          <w:ilvl w:val="0"/>
-          <w:numId w:val="6"/>
-        </w:numPr>
-        <w:spacing w:before="120" w:line="360" w:lineRule="auto"/>
-        <w:ind w:left="714" w:hanging="357"/>
-        <w:rPr>
-          <w:rFonts w:cs="Arial"/>
-          <w:color w:val="FF0000"/>
-          <w:lang w:val="pt-BR"/>
-        </w:rPr>
-      </w:pPr>
-      <w:r>
-        <w:rPr>
-          <w:rFonts w:cs="Arial"/>
-          <w:color w:val="FF0000"/>
-          <w:lang w:val="pt-BR"/>
-        </w:rPr>
-        <w:t xml:space="preserve">Aprendizagem </w:t>
-      </w:r>
-      <w:r>
-        <w:rPr>
-          <w:rFonts w:cs="Arial"/>
-          <w:color w:val="FF0000"/>
-          <w:lang w:val="pt-BR"/>
-        </w:rPr>
-        <w:t>da</w:t>
-      </w:r>
-      <w:r>
-        <w:rPr>
-          <w:rFonts w:cs="Arial"/>
-          <w:color w:val="FF0000"/>
-          <w:lang w:val="pt-BR"/>
-        </w:rPr>
-        <w:t>s tecnologias que estão</w:t>
-      </w:r>
-      <w:r>
-        <w:rPr>
-          <w:rFonts w:cs="Arial"/>
-          <w:color w:val="FF0000"/>
-          <w:lang w:val="pt-BR"/>
-        </w:rPr>
-        <w:t xml:space="preserve"> sendo</w:t>
-      </w:r>
-      <w:r>
-        <w:rPr>
-          <w:rFonts w:cs="Arial"/>
-          <w:color w:val="FF0000"/>
-          <w:lang w:val="pt-BR"/>
-        </w:rPr>
-        <w:t xml:space="preserve"> (e serão)</w:t>
-      </w:r>
-      <w:r>
-        <w:rPr>
-          <w:rFonts w:cs="Arial"/>
-          <w:color w:val="FF0000"/>
-          <w:lang w:val="pt-BR"/>
-        </w:rPr>
-        <w:t xml:space="preserve"> utilizadas no projeto;</w:t>
-      </w:r>
-    </w:p>
-    <w:p>
-      <w:pPr>
-        <w:pStyle w:val="PargrafodaLista"/>
-        <w:numPr>
-          <w:ilvl w:val="0"/>
-          <w:numId w:val="6"/>
-        </w:numPr>
-        <w:spacing w:before="120" w:line="360" w:lineRule="auto"/>
-        <w:ind w:left="714" w:hanging="357"/>
-        <w:rPr>
-          <w:rFonts w:cs="Arial"/>
-          <w:color w:val="FF0000"/>
-          <w:lang w:val="pt-BR"/>
-        </w:rPr>
-      </w:pPr>
-      <w:r>
-        <w:rPr>
-          <w:rFonts w:cs="Arial"/>
-          <w:color w:val="FF0000"/>
-          <w:lang w:val="pt-BR"/>
-        </w:rPr>
-        <w:t>A</w:t>
-      </w:r>
-      <w:r>
-        <w:rPr>
-          <w:rFonts w:cs="Arial"/>
-          <w:color w:val="FF0000"/>
-          <w:lang w:val="pt-BR"/>
-        </w:rPr>
-        <w:t xml:space="preserve">proveitamento do tempo </w:t>
-      </w:r>
-      <w:r>
-        <w:rPr>
-          <w:rFonts w:cs="Arial"/>
-          <w:color w:val="FF0000"/>
-          <w:lang w:val="pt-BR"/>
-        </w:rPr>
-        <w:t xml:space="preserve">da equipe </w:t>
-      </w:r>
-      <w:r>
-        <w:rPr>
-          <w:rFonts w:cs="Arial"/>
-          <w:color w:val="FF0000"/>
-          <w:lang w:val="pt-BR"/>
-        </w:rPr>
-        <w:t>em sala</w:t>
-      </w:r>
-      <w:r>
-        <w:rPr>
-          <w:rFonts w:cs="Arial"/>
-          <w:color w:val="FF0000"/>
-          <w:lang w:val="pt-BR"/>
-        </w:rPr>
-        <w:t xml:space="preserve"> melhorou;</w:t>
-      </w:r>
-    </w:p>
-    <w:p>
-      <w:pPr>
-        <w:pStyle w:val="PargrafodaLista"/>
-        <w:numPr>
-          <w:ilvl w:val="0"/>
-          <w:numId w:val="6"/>
-        </w:numPr>
-        <w:spacing w:before="120" w:line="360" w:lineRule="auto"/>
-        <w:ind w:left="714" w:hanging="357"/>
-        <w:rPr>
-          <w:rFonts w:cs="Arial"/>
-          <w:color w:val="FF0000"/>
-          <w:lang w:val="pt-BR"/>
-        </w:rPr>
-      </w:pPr>
-      <w:r>
-        <w:rPr>
-          <w:rFonts w:cs="Arial"/>
-          <w:color w:val="FF0000"/>
-          <w:lang w:val="pt-BR"/>
-        </w:rPr>
-        <w:t>Comunicação entre os membros equipe mais eficaz;</w:t>
-      </w:r>
-    </w:p>
-    <w:p>
-      <w:pPr>
-        <w:pStyle w:val="PargrafodaLista"/>
-        <w:numPr>
-          <w:ilvl w:val="0"/>
-          <w:numId w:val="6"/>
-        </w:numPr>
-        <w:spacing w:before="120" w:line="360" w:lineRule="auto"/>
-        <w:ind w:left="714" w:hanging="357"/>
-        <w:rPr>
-          <w:rFonts w:cs="Arial"/>
-          <w:color w:val="FF0000"/>
-          <w:lang w:val="pt-BR"/>
-        </w:rPr>
-      </w:pPr>
-      <w:r>
-        <w:rPr>
-          <w:rFonts w:cs="Arial"/>
-          <w:color w:val="FF0000"/>
-          <w:lang w:val="pt-BR"/>
-        </w:rPr>
-        <w:t xml:space="preserve">Mudança de cultura interna do grupo; </w:t>
-      </w:r>
-    </w:p>
-    <w:p>
-      <w:pPr>
-        <w:pStyle w:val="PargrafodaLista"/>
-        <w:numPr>
-          <w:ilvl w:val="0"/>
-          <w:numId w:val="6"/>
-        </w:numPr>
-        <w:spacing w:before="120" w:line="360" w:lineRule="auto"/>
-        <w:ind w:left="714" w:hanging="357"/>
-        <w:rPr>
-          <w:rFonts w:cs="Arial"/>
-          <w:color w:val="FF0000"/>
-          <w:lang w:val="pt-BR"/>
-        </w:rPr>
-      </w:pPr>
-      <w:r>
-        <w:rPr>
-          <w:rFonts w:cs="Arial"/>
-          <w:color w:val="FF0000"/>
-          <w:lang w:val="pt-BR"/>
-        </w:rPr>
-        <w:t xml:space="preserve">Melhoria na organização das atividades </w:t>
-      </w:r>
-      <w:r>
-        <w:rPr>
-          <w:rFonts w:cs="Arial"/>
-          <w:color w:val="FF0000"/>
-          <w:lang w:val="pt-BR"/>
-        </w:rPr>
-        <w:t>do projeto;</w:t>
-      </w:r>
-    </w:p>
-    <w:p>
-      <w:pPr>
-        <w:pStyle w:val="PargrafodaLista"/>
-        <w:numPr>
-          <w:ilvl w:val="0"/>
-          <w:numId w:val="6"/>
-        </w:numPr>
-        <w:spacing w:before="120" w:line="360" w:lineRule="auto"/>
-        <w:ind w:left="714" w:hanging="357"/>
-        <w:rPr>
-          <w:rFonts w:cs="Arial"/>
-          <w:color w:val="FF0000"/>
-          <w:lang w:val="pt-BR"/>
-        </w:rPr>
-      </w:pPr>
-      <w:r>
-        <w:rPr>
-          <w:rFonts w:cs="Arial"/>
-          <w:color w:val="FF0000"/>
-          <w:lang w:val="pt-BR"/>
-        </w:rPr>
-        <w:t>Melhor distribuição das atividades entre a equipe;</w:t>
-      </w:r>
-    </w:p>
-    <w:p>
-      <w:pPr>
-        <w:pStyle w:val="PargrafodaLista"/>
-        <w:numPr>
-          <w:ilvl w:val="0"/>
-          <w:numId w:val="6"/>
-        </w:numPr>
-        <w:spacing w:before="120" w:line="360" w:lineRule="auto"/>
-        <w:ind w:left="714" w:hanging="357"/>
-        <w:rPr>
-          <w:rFonts w:cs="Arial"/>
-          <w:color w:val="FF0000"/>
-          <w:lang w:val="pt-BR"/>
-        </w:rPr>
-      </w:pPr>
-      <w:r>
-        <w:rPr>
-          <w:rFonts w:cs="Arial"/>
-          <w:color w:val="FF0000"/>
-          <w:lang w:val="pt-BR"/>
-        </w:rPr>
-        <w:t xml:space="preserve">Criação de rotina periódica de estudos por parte de alguns integrantes da equipe; </w:t>
-      </w:r>
-    </w:p>
-    <w:p>
-      <w:pPr>
-        <w:pStyle w:val="PargrafodaLista"/>
-        <w:numPr>
-          <w:ilvl w:val="0"/>
-          <w:numId w:val="6"/>
-        </w:numPr>
-        <w:spacing w:before="120" w:line="360" w:lineRule="auto"/>
-        <w:ind w:left="714" w:hanging="357"/>
-        <w:rPr>
-          <w:rFonts w:cs="Arial"/>
-          <w:color w:val="FF0000"/>
-          <w:lang w:val="pt-BR"/>
-        </w:rPr>
-      </w:pPr>
-      <w:r>
-        <w:rPr>
-          <w:rFonts w:cs="Arial"/>
-          <w:color w:val="FF0000"/>
-          <w:lang w:val="pt-BR"/>
-        </w:rPr>
-        <w:t>A equipe está mais coesa e o trabalho em grupo está evoluindo, se comparado ao semestre anterior;</w:t>
-      </w:r>
-    </w:p>
-    <w:p>
-      <w:pPr>
-        <w:pStyle w:val="PargrafodaLista"/>
-        <w:numPr>
-          <w:ilvl w:val="0"/>
-          <w:numId w:val="6"/>
-        </w:numPr>
-        <w:spacing w:before="120" w:line="360" w:lineRule="auto"/>
-        <w:ind w:left="714" w:hanging="357"/>
-        <w:rPr>
-          <w:rFonts w:cs="Arial"/>
-          <w:color w:val="FF0000"/>
-          <w:lang w:val="pt-BR"/>
-        </w:rPr>
-      </w:pPr>
-      <w:r>
-        <w:rPr>
-          <w:rFonts w:cs="Arial"/>
-          <w:color w:val="FF0000"/>
-          <w:lang w:val="pt-BR"/>
-        </w:rPr>
-        <w:t>Aquisição de conhecimento dos frameworks.</w:t>
-      </w:r>
-    </w:p>
-    <w:p>
-      <w:pPr>
-        <w:rPr>
-          <w:color w:val="FF0000"/>
-          <w:lang w:val="pt-BR"/>
-        </w:rPr>
-      </w:pPr>
-    </w:p>
-    <w:p>
-      <w:pPr>
-        <w:pStyle w:val="Ttulo1"/>
-        <w:numPr>
-          <w:ilvl w:val="0"/>
-          <w:numId w:val="5"/>
-        </w:numPr>
-        <w:rPr>
-          <w:color w:val="FF0000"/>
-        </w:rPr>
-      </w:pPr>
-      <w:r>
-        <w:rPr>
-          <w:color w:val="FF0000"/>
-        </w:rPr>
-        <w:t>M</w:t>
-      </w:r>
-      <w:r>
-        <w:rPr>
-          <w:color w:val="FF0000"/>
-        </w:rPr>
-        <w:t>elhor</w:t>
-      </w:r>
-      <w:r>
-        <w:rPr>
-          <w:color w:val="FF0000"/>
-        </w:rPr>
-        <w:t>ias Futuras</w:t>
-      </w:r>
-    </w:p>
-    <w:p>
-      <w:pPr>
-        <w:pStyle w:val="PargrafodaLista"/>
-        <w:numPr>
-          <w:ilvl w:val="0"/>
-          <w:numId w:val="6"/>
-        </w:numPr>
-        <w:spacing w:before="120" w:line="360" w:lineRule="auto"/>
-        <w:ind w:left="714" w:hanging="357"/>
-        <w:rPr>
-          <w:rFonts w:cs="Arial"/>
-          <w:color w:val="FF0000"/>
-          <w:lang w:val="pt-BR"/>
-        </w:rPr>
-      </w:pPr>
-      <w:r>
-        <w:rPr>
-          <w:rFonts w:cs="Arial"/>
-          <w:color w:val="FF0000"/>
-          <w:lang w:val="pt-BR"/>
-        </w:rPr>
-        <w:t xml:space="preserve">Habilidades em programação; </w:t>
-      </w:r>
-    </w:p>
-    <w:p>
-      <w:pPr>
-        <w:pStyle w:val="PargrafodaLista"/>
-        <w:numPr>
-          <w:ilvl w:val="0"/>
-          <w:numId w:val="6"/>
-        </w:numPr>
-        <w:spacing w:before="120" w:line="360" w:lineRule="auto"/>
-        <w:ind w:left="714" w:hanging="357"/>
-        <w:rPr>
-          <w:rFonts w:cs="Arial"/>
-          <w:color w:val="FF0000"/>
-          <w:lang w:val="pt-BR"/>
-        </w:rPr>
-      </w:pPr>
-      <w:r>
-        <w:rPr>
-          <w:rFonts w:cs="Arial"/>
-          <w:color w:val="FF0000"/>
-          <w:lang w:val="pt-BR"/>
-        </w:rPr>
-        <w:t>Domínio dos frameworks escolhidos;</w:t>
-      </w:r>
-    </w:p>
-    <w:p>
-      <w:pPr>
-        <w:pStyle w:val="PargrafodaLista"/>
-        <w:numPr>
-          <w:ilvl w:val="0"/>
-          <w:numId w:val="6"/>
-        </w:numPr>
-        <w:spacing w:before="120" w:line="360" w:lineRule="auto"/>
-        <w:ind w:left="714" w:hanging="357"/>
-        <w:rPr>
-          <w:rFonts w:cs="Arial"/>
-          <w:color w:val="FF0000"/>
-          <w:lang w:val="pt-BR"/>
-        </w:rPr>
-      </w:pPr>
-      <w:r>
-        <w:rPr>
-          <w:rFonts w:cs="Arial"/>
-          <w:color w:val="FF0000"/>
-          <w:lang w:val="pt-BR"/>
-        </w:rPr>
-        <w:t xml:space="preserve">Organização de tempo extraclasse para dedicação ao projeto; </w:t>
-      </w:r>
-    </w:p>
-    <w:p>
-      <w:pPr>
-        <w:pStyle w:val="PargrafodaLista"/>
-        <w:numPr>
-          <w:ilvl w:val="0"/>
-          <w:numId w:val="6"/>
-        </w:numPr>
-        <w:spacing w:before="120" w:line="360" w:lineRule="auto"/>
-        <w:ind w:left="714" w:hanging="357"/>
-        <w:rPr>
-          <w:rFonts w:cs="Arial"/>
-          <w:color w:val="FF0000"/>
-          <w:lang w:val="pt-BR"/>
-        </w:rPr>
-      </w:pPr>
-      <w:r>
-        <w:rPr>
-          <w:rFonts w:cs="Arial"/>
-          <w:color w:val="FF0000"/>
-          <w:lang w:val="pt-BR"/>
-        </w:rPr>
-        <w:t>Promover aquisição de tempo</w:t>
-      </w:r>
-      <w:r>
-        <w:rPr>
-          <w:rFonts w:cs="Arial"/>
-          <w:color w:val="FF0000"/>
-          <w:lang w:val="pt-BR"/>
-        </w:rPr>
-        <w:t>;</w:t>
-      </w:r>
-    </w:p>
-    <w:p>
-      <w:pPr>
-        <w:pStyle w:val="PargrafodaLista"/>
-        <w:numPr>
-          <w:ilvl w:val="0"/>
-          <w:numId w:val="6"/>
-        </w:numPr>
-        <w:spacing w:before="120" w:line="360" w:lineRule="auto"/>
-        <w:ind w:left="714" w:hanging="357"/>
-        <w:rPr>
-          <w:rFonts w:cs="Arial"/>
-          <w:color w:val="FF0000"/>
-          <w:lang w:val="pt-BR"/>
-        </w:rPr>
-      </w:pPr>
-      <w:r>
-        <w:rPr>
-          <w:rFonts w:cs="Arial"/>
-          <w:color w:val="FF0000"/>
-          <w:lang w:val="pt-BR"/>
-        </w:rPr>
-        <w:t>Melhorar mais ainda a comunicação entre a equipe.</w:t>
       </w:r>
     </w:p>
     <w:sectPr>

</xml_diff>